<commit_message>
nmv 10 02 2026
</commit_message>
<xml_diff>
--- a/TS-Kramam/TS-1.4/TS 1.4 Malayalam Krama Paatam Corrections.docx
+++ b/TS-Kramam/TS-1.4/TS 1.4 Malayalam Krama Paatam Corrections.docx
@@ -252,7 +252,7 @@
     </w:p>
     <w:tbl>
       <w:tblPr>
-        <w:tblW w:w="14112" w:type="dxa"/>
+        <w:tblW w:w="14679" w:type="dxa"/>
         <w:tblInd w:w="-792" w:type="dxa"/>
         <w:tblBorders>
           <w:top w:val="single" w:sz="4" w:space="0" w:color="000000"/>
@@ -267,7 +267,7 @@
       <w:tblGrid>
         <w:gridCol w:w="3622"/>
         <w:gridCol w:w="5387"/>
-        <w:gridCol w:w="5103"/>
+        <w:gridCol w:w="5670"/>
       </w:tblGrid>
       <w:tr>
         <w:trPr>
@@ -316,6 +316,447 @@
                 <w:szCs w:val="32"/>
                 <w:lang w:val="en-IN" w:eastAsia="en-IN" w:bidi="ml-IN"/>
               </w:rPr>
+              <w:t>3</w:t>
+            </w:r>
+            <w:r>
+              <w:rPr>
+                <w:rFonts w:eastAsia="Times New Roman" w:cs="Arial"/>
+                <w:b/>
+                <w:color w:val="000000"/>
+                <w:sz w:val="28"/>
+                <w:szCs w:val="32"/>
+                <w:lang w:val="en-IN" w:eastAsia="en-IN" w:bidi="ml-IN"/>
+              </w:rPr>
+              <w:t>.1</w:t>
+            </w:r>
+            <w:r>
+              <w:rPr>
+                <w:rFonts w:eastAsia="Times New Roman" w:cs="Arial"/>
+                <w:b/>
+                <w:color w:val="000000"/>
+                <w:sz w:val="28"/>
+                <w:szCs w:val="32"/>
+                <w:lang w:val="en-IN" w:eastAsia="en-IN" w:bidi="ml-IN"/>
+              </w:rPr>
+              <w:t xml:space="preserve"> - Kramam</w:t>
+            </w:r>
+          </w:p>
+          <w:p>
+            <w:pPr>
+              <w:widowControl w:val="0"/>
+              <w:autoSpaceDE w:val="0"/>
+              <w:autoSpaceDN w:val="0"/>
+              <w:adjustRightInd w:val="0"/>
+              <w:spacing w:before="0" w:line="240" w:lineRule="auto"/>
+              <w:rPr>
+                <w:rFonts w:cs="Arial"/>
+                <w:b/>
+                <w:bCs/>
+                <w:sz w:val="28"/>
+                <w:szCs w:val="36"/>
+                <w:lang w:val="it-IT" w:bidi="ml-IN"/>
+              </w:rPr>
+            </w:pPr>
+            <w:r>
+              <w:rPr>
+                <w:rFonts w:cs="Arial"/>
+                <w:b/>
+                <w:bCs/>
+                <w:sz w:val="28"/>
+                <w:szCs w:val="36"/>
+                <w:lang w:val="it-IT" w:bidi="ml-IN"/>
+              </w:rPr>
+              <w:t xml:space="preserve">Krama Vaakyam No. - </w:t>
+            </w:r>
+            <w:r>
+              <w:rPr>
+                <w:rFonts w:cs="Arial"/>
+                <w:b/>
+                <w:bCs/>
+                <w:sz w:val="28"/>
+                <w:szCs w:val="36"/>
+                <w:lang w:val="it-IT" w:bidi="ml-IN"/>
+              </w:rPr>
+              <w:t>24</w:t>
+            </w:r>
+          </w:p>
+          <w:p>
+            <w:pPr>
+              <w:widowControl w:val="0"/>
+              <w:tabs>
+                <w:tab w:val="left" w:pos="993"/>
+              </w:tabs>
+              <w:autoSpaceDE w:val="0"/>
+              <w:autoSpaceDN w:val="0"/>
+              <w:adjustRightInd w:val="0"/>
+              <w:spacing w:before="0" w:line="240" w:lineRule="auto"/>
+              <w:rPr>
+                <w:rFonts w:eastAsia="Times New Roman" w:cs="Arial"/>
+                <w:b/>
+                <w:color w:val="000000"/>
+                <w:sz w:val="28"/>
+                <w:szCs w:val="32"/>
+                <w:lang w:val="it-IT" w:eastAsia="en-IN" w:bidi="ml-IN"/>
+              </w:rPr>
+            </w:pPr>
+            <w:r>
+              <w:rPr>
+                <w:rFonts w:cs="Arial"/>
+                <w:b/>
+                <w:bCs/>
+                <w:sz w:val="28"/>
+                <w:szCs w:val="36"/>
+                <w:lang w:val="it-IT" w:bidi="ml-IN"/>
+              </w:rPr>
+              <w:t xml:space="preserve">Panchaati No. - </w:t>
+            </w:r>
+            <w:r>
+              <w:rPr>
+                <w:rFonts w:cs="Arial"/>
+                <w:b/>
+                <w:bCs/>
+                <w:sz w:val="28"/>
+                <w:szCs w:val="36"/>
+                <w:lang w:val="it-IT" w:bidi="ml-IN"/>
+              </w:rPr>
+              <w:t>4</w:t>
+            </w:r>
+          </w:p>
+        </w:tc>
+        <w:tc>
+          <w:tcPr>
+            <w:tcW w:w="5387" w:type="dxa"/>
+          </w:tcPr>
+          <w:p>
+            <w:pPr>
+              <w:widowControl w:val="0"/>
+              <w:autoSpaceDE w:val="0"/>
+              <w:autoSpaceDN w:val="0"/>
+              <w:adjustRightInd w:val="0"/>
+              <w:spacing w:line="252" w:lineRule="auto"/>
+              <w:rPr>
+                <w:rFonts w:ascii="BRH Malayalam Extra" w:hAnsi="BRH Malayalam Extra" w:cs="BRH Malayalam Extra"/>
+                <w:color w:val="000000"/>
+                <w:sz w:val="40"/>
+                <w:szCs w:val="40"/>
+              </w:rPr>
+            </w:pPr>
+            <w:r>
+              <w:rPr>
+                <w:rFonts w:ascii="BRH Malayalam Extra" w:hAnsi="BRH Malayalam Extra" w:cs="BRH Malayalam Extra"/>
+                <w:color w:val="000000"/>
+                <w:sz w:val="40"/>
+                <w:szCs w:val="40"/>
+              </w:rPr>
+              <w:t>s</w:t>
+            </w:r>
+            <w:r>
+              <w:rPr>
+                <w:rFonts w:ascii="BRH Malayalam Extra" w:hAnsi="BRH Malayalam Extra" w:cs="BRH Malayalam Extra"/>
+                <w:color w:val="000000"/>
+                <w:sz w:val="33"/>
+                <w:szCs w:val="40"/>
+              </w:rPr>
+              <w:t>–</w:t>
+            </w:r>
+            <w:r>
+              <w:rPr>
+                <w:rFonts w:ascii="BRH Malayalam Extra" w:hAnsi="BRH Malayalam Extra" w:cs="BRH Malayalam Extra"/>
+                <w:color w:val="000000"/>
+                <w:sz w:val="40"/>
+                <w:szCs w:val="40"/>
+              </w:rPr>
+              <w:t>¥Rxrx— ¥b</w:t>
+            </w:r>
+            <w:r>
+              <w:rPr>
+                <w:rFonts w:ascii="BRH Malayalam Extra" w:hAnsi="BRH Malayalam Extra" w:cs="BRH Malayalam Extra"/>
+                <w:color w:val="000000"/>
+                <w:sz w:val="33"/>
+                <w:szCs w:val="40"/>
+              </w:rPr>
+              <w:t>–</w:t>
+            </w:r>
+            <w:r>
+              <w:rPr>
+                <w:rFonts w:ascii="BRH Malayalam Extra" w:hAnsi="BRH Malayalam Extra" w:cs="BRH Malayalam Extra"/>
+                <w:color w:val="000000"/>
+                <w:sz w:val="40"/>
+                <w:szCs w:val="40"/>
+              </w:rPr>
+              <w:t xml:space="preserve">¤¤pJ | </w:t>
+            </w:r>
+          </w:p>
+          <w:p>
+            <w:pPr>
+              <w:widowControl w:val="0"/>
+              <w:autoSpaceDE w:val="0"/>
+              <w:autoSpaceDN w:val="0"/>
+              <w:adjustRightInd w:val="0"/>
+              <w:spacing w:line="252" w:lineRule="auto"/>
+              <w:rPr>
+                <w:rFonts w:ascii="BRH Malayalam Extra" w:hAnsi="BRH Malayalam Extra" w:cs="BRH Malayalam Extra"/>
+                <w:sz w:val="40"/>
+                <w:szCs w:val="40"/>
+              </w:rPr>
+            </w:pPr>
+            <w:r>
+              <w:rPr>
+                <w:rFonts w:ascii="BRH Malayalam Extra" w:hAnsi="BRH Malayalam Extra" w:cs="BRH Malayalam Extra"/>
+                <w:color w:val="000000"/>
+                <w:sz w:val="40"/>
+                <w:szCs w:val="40"/>
+              </w:rPr>
+              <w:t>s</w:t>
+            </w:r>
+            <w:r>
+              <w:rPr>
+                <w:rFonts w:ascii="BRH Malayalam Extra" w:hAnsi="BRH Malayalam Extra" w:cs="BRH Malayalam Extra"/>
+                <w:color w:val="000000"/>
+                <w:sz w:val="33"/>
+                <w:szCs w:val="40"/>
+              </w:rPr>
+              <w:t>–</w:t>
+            </w:r>
+            <w:r>
+              <w:rPr>
+                <w:rFonts w:ascii="BRH Malayalam Extra" w:hAnsi="BRH Malayalam Extra" w:cs="BRH Malayalam Extra"/>
+                <w:color w:val="000000"/>
+                <w:sz w:val="40"/>
+                <w:szCs w:val="40"/>
+              </w:rPr>
+              <w:t>¥Rxrx</w:t>
+            </w:r>
+            <w:r>
+              <w:rPr>
+                <w:rFonts w:ascii="BRH Malayalam Extra" w:hAnsi="BRH Malayalam Extra" w:cs="BRH Malayalam Extra"/>
+                <w:color w:val="000000"/>
+                <w:sz w:val="33"/>
+                <w:szCs w:val="40"/>
+              </w:rPr>
+              <w:t>–</w:t>
+            </w:r>
+            <w:r>
+              <w:rPr>
+                <w:rFonts w:ascii="BRH Malayalam Extra" w:hAnsi="BRH Malayalam Extra" w:cs="BRH Malayalam Extra"/>
+                <w:color w:val="000000"/>
+                <w:sz w:val="40"/>
+                <w:szCs w:val="40"/>
+              </w:rPr>
+              <w:t xml:space="preserve"> CZy— s - ¥Rx</w:t>
+            </w:r>
+            <w:r>
+              <w:rPr>
+                <w:rFonts w:ascii="BRH Malayalam Extra" w:hAnsi="BRH Malayalam Extra" w:cs="BRH Malayalam Extra"/>
+                <w:color w:val="000000"/>
+                <w:sz w:val="40"/>
+                <w:szCs w:val="40"/>
+                <w:highlight w:val="yellow"/>
+              </w:rPr>
+              <w:t>rx</w:t>
+            </w:r>
+            <w:r>
+              <w:rPr>
+                <w:rFonts w:ascii="BRH Malayalam Extra" w:hAnsi="BRH Malayalam Extra" w:cs="BRH Malayalam Extra"/>
+                <w:color w:val="000000"/>
+                <w:sz w:val="40"/>
+                <w:szCs w:val="40"/>
+              </w:rPr>
+              <w:t>˜ |</w:t>
+            </w:r>
+          </w:p>
+        </w:tc>
+        <w:tc>
+          <w:tcPr>
+            <w:tcW w:w="5670" w:type="dxa"/>
+          </w:tcPr>
+          <w:p>
+            <w:pPr>
+              <w:widowControl w:val="0"/>
+              <w:autoSpaceDE w:val="0"/>
+              <w:autoSpaceDN w:val="0"/>
+              <w:adjustRightInd w:val="0"/>
+              <w:spacing w:line="252" w:lineRule="auto"/>
+              <w:rPr>
+                <w:rFonts w:ascii="BRH Malayalam Extra" w:hAnsi="BRH Malayalam Extra" w:cs="BRH Malayalam Extra"/>
+                <w:color w:val="000000"/>
+                <w:sz w:val="40"/>
+                <w:szCs w:val="40"/>
+              </w:rPr>
+            </w:pPr>
+            <w:r>
+              <w:rPr>
+                <w:rFonts w:ascii="BRH Malayalam Extra" w:hAnsi="BRH Malayalam Extra" w:cs="BRH Malayalam Extra"/>
+                <w:color w:val="000000"/>
+                <w:sz w:val="40"/>
+                <w:szCs w:val="40"/>
+              </w:rPr>
+              <w:t>s</w:t>
+            </w:r>
+            <w:r>
+              <w:rPr>
+                <w:rFonts w:ascii="BRH Malayalam Extra" w:hAnsi="BRH Malayalam Extra" w:cs="BRH Malayalam Extra"/>
+                <w:color w:val="000000"/>
+                <w:sz w:val="33"/>
+                <w:szCs w:val="40"/>
+              </w:rPr>
+              <w:t>–</w:t>
+            </w:r>
+            <w:r>
+              <w:rPr>
+                <w:rFonts w:ascii="BRH Malayalam Extra" w:hAnsi="BRH Malayalam Extra" w:cs="BRH Malayalam Extra"/>
+                <w:color w:val="000000"/>
+                <w:sz w:val="40"/>
+                <w:szCs w:val="40"/>
+              </w:rPr>
+              <w:t>¥Rxrx— ¥b</w:t>
+            </w:r>
+            <w:r>
+              <w:rPr>
+                <w:rFonts w:ascii="BRH Malayalam Extra" w:hAnsi="BRH Malayalam Extra" w:cs="BRH Malayalam Extra"/>
+                <w:color w:val="000000"/>
+                <w:sz w:val="33"/>
+                <w:szCs w:val="40"/>
+              </w:rPr>
+              <w:t>–</w:t>
+            </w:r>
+            <w:r>
+              <w:rPr>
+                <w:rFonts w:ascii="BRH Malayalam Extra" w:hAnsi="BRH Malayalam Extra" w:cs="BRH Malayalam Extra"/>
+                <w:color w:val="000000"/>
+                <w:sz w:val="40"/>
+                <w:szCs w:val="40"/>
+              </w:rPr>
+              <w:t xml:space="preserve">¤¤pJ | </w:t>
+            </w:r>
+          </w:p>
+          <w:p>
+            <w:pPr>
+              <w:widowControl w:val="0"/>
+              <w:autoSpaceDE w:val="0"/>
+              <w:autoSpaceDN w:val="0"/>
+              <w:adjustRightInd w:val="0"/>
+              <w:spacing w:before="0" w:line="240" w:lineRule="auto"/>
+              <w:rPr>
+                <w:rFonts w:ascii="BRH Malayalam Extra" w:hAnsi="BRH Malayalam Extra" w:cs="BRH Malayalam Extra"/>
+                <w:sz w:val="40"/>
+                <w:szCs w:val="40"/>
+              </w:rPr>
+            </w:pPr>
+            <w:r>
+              <w:rPr>
+                <w:rFonts w:ascii="BRH Malayalam Extra" w:hAnsi="BRH Malayalam Extra" w:cs="BRH Malayalam Extra"/>
+                <w:color w:val="000000"/>
+                <w:sz w:val="40"/>
+                <w:szCs w:val="40"/>
+              </w:rPr>
+              <w:t>s</w:t>
+            </w:r>
+            <w:r>
+              <w:rPr>
+                <w:rFonts w:ascii="BRH Malayalam Extra" w:hAnsi="BRH Malayalam Extra" w:cs="BRH Malayalam Extra"/>
+                <w:color w:val="000000"/>
+                <w:sz w:val="33"/>
+                <w:szCs w:val="40"/>
+              </w:rPr>
+              <w:t>–</w:t>
+            </w:r>
+            <w:r>
+              <w:rPr>
+                <w:rFonts w:ascii="BRH Malayalam Extra" w:hAnsi="BRH Malayalam Extra" w:cs="BRH Malayalam Extra"/>
+                <w:color w:val="000000"/>
+                <w:sz w:val="40"/>
+                <w:szCs w:val="40"/>
+              </w:rPr>
+              <w:t>¥Rxrx</w:t>
+            </w:r>
+            <w:r>
+              <w:rPr>
+                <w:rFonts w:ascii="BRH Malayalam Extra" w:hAnsi="BRH Malayalam Extra" w:cs="BRH Malayalam Extra"/>
+                <w:color w:val="000000"/>
+                <w:sz w:val="33"/>
+                <w:szCs w:val="40"/>
+              </w:rPr>
+              <w:t>–</w:t>
+            </w:r>
+            <w:r>
+              <w:rPr>
+                <w:rFonts w:ascii="BRH Malayalam Extra" w:hAnsi="BRH Malayalam Extra" w:cs="BRH Malayalam Extra"/>
+                <w:color w:val="000000"/>
+                <w:sz w:val="40"/>
+                <w:szCs w:val="40"/>
+              </w:rPr>
+              <w:t xml:space="preserve"> CZy— s - ¥Rxrx</w:t>
+            </w:r>
+            <w:r>
+              <w:rPr>
+                <w:rFonts w:ascii="BRH Malayalam Extra" w:hAnsi="BRH Malayalam Extra" w:cs="BRH Malayalam Extra"/>
+                <w:color w:val="000000"/>
+                <w:sz w:val="40"/>
+                <w:szCs w:val="40"/>
+                <w:highlight w:val="green"/>
+              </w:rPr>
+              <w:t>˜J</w:t>
+            </w:r>
+            <w:r>
+              <w:rPr>
+                <w:rFonts w:ascii="BRH Malayalam Extra" w:hAnsi="BRH Malayalam Extra" w:cs="BRH Malayalam Extra"/>
+                <w:color w:val="000000"/>
+                <w:sz w:val="40"/>
+                <w:szCs w:val="40"/>
+              </w:rPr>
+              <w:t xml:space="preserve"> |</w:t>
+            </w:r>
+          </w:p>
+        </w:tc>
+      </w:tr>
+      <w:tr>
+        <w:trPr>
+          <w:trHeight w:val="1471"/>
+        </w:trPr>
+        <w:tc>
+          <w:tcPr>
+            <w:tcW w:w="3622" w:type="dxa"/>
+          </w:tcPr>
+          <w:p>
+            <w:pPr>
+              <w:widowControl w:val="0"/>
+              <w:tabs>
+                <w:tab w:val="left" w:pos="993"/>
+              </w:tabs>
+              <w:autoSpaceDE w:val="0"/>
+              <w:autoSpaceDN w:val="0"/>
+              <w:adjustRightInd w:val="0"/>
+              <w:spacing w:before="0" w:line="240" w:lineRule="auto"/>
+              <w:rPr>
+                <w:rFonts w:eastAsia="Times New Roman" w:cs="Arial"/>
+                <w:b/>
+                <w:color w:val="000000"/>
+                <w:sz w:val="28"/>
+                <w:szCs w:val="32"/>
+                <w:lang w:val="en-IN" w:eastAsia="en-IN" w:bidi="ml-IN"/>
+              </w:rPr>
+            </w:pPr>
+            <w:r>
+              <w:rPr>
+                <w:rFonts w:eastAsia="Times New Roman" w:cs="Arial"/>
+                <w:b/>
+                <w:color w:val="000000"/>
+                <w:sz w:val="28"/>
+                <w:szCs w:val="32"/>
+                <w:lang w:val="en-IN" w:eastAsia="en-IN" w:bidi="ml-IN"/>
+              </w:rPr>
+              <w:t>T.S.1.4.</w:t>
+            </w:r>
+            <w:r>
+              <w:rPr>
+                <w:rFonts w:eastAsia="Times New Roman" w:cs="Arial"/>
+                <w:b/>
+                <w:color w:val="000000"/>
+                <w:sz w:val="28"/>
+                <w:szCs w:val="32"/>
+                <w:lang w:val="en-IN" w:eastAsia="en-IN" w:bidi="ml-IN"/>
+              </w:rPr>
               <w:t>44.1</w:t>
             </w:r>
             <w:r>
@@ -521,7 +962,7 @@
         </w:tc>
         <w:tc>
           <w:tcPr>
-            <w:tcW w:w="5103" w:type="dxa"/>
+            <w:tcW w:w="5670" w:type="dxa"/>
           </w:tcPr>
           <w:p>
             <w:pPr>
@@ -1086,39 +1527,6 @@
           <w:u w:val="single"/>
         </w:rPr>
       </w:pPr>
-    </w:p>
-    <w:p>
-      <w:pPr>
-        <w:rPr>
-          <w:b/>
-          <w:bCs/>
-          <w:sz w:val="32"/>
-          <w:szCs w:val="32"/>
-          <w:u w:val="single"/>
-        </w:rPr>
-      </w:pPr>
-    </w:p>
-    <w:p>
-      <w:pPr>
-        <w:rPr>
-          <w:b/>
-          <w:bCs/>
-          <w:sz w:val="32"/>
-          <w:szCs w:val="32"/>
-          <w:u w:val="single"/>
-        </w:rPr>
-      </w:pPr>
-    </w:p>
-    <w:p>
-      <w:pPr>
-        <w:rPr>
-          <w:b/>
-          <w:bCs/>
-          <w:sz w:val="32"/>
-          <w:szCs w:val="32"/>
-          <w:u w:val="single"/>
-        </w:rPr>
-      </w:pPr>
       <w:r>
         <w:rPr>
           <w:b/>
@@ -6108,7 +6516,16 @@
           <w:bCs/>
           <w:sz w:val="32"/>
         </w:rPr>
-        <w:t>replaced with</w:t>
+        <w:t xml:space="preserve">replaced </w:t>
+      </w:r>
+      <w:proofErr w:type="gramStart"/>
+      <w:r>
+        <w:rPr>
+          <w:b/>
+          <w:bCs/>
+          <w:sz w:val="32"/>
+        </w:rPr>
+        <w:t>with</w:t>
       </w:r>
       <w:r>
         <w:rPr>
@@ -6128,7 +6545,29 @@
           <w:szCs w:val="40"/>
           <w:lang w:val="en-IN" w:eastAsia="en-IN"/>
         </w:rPr>
-        <w:t xml:space="preserve">"q§T"  </w:t>
+        <w:t>"</w:t>
+      </w:r>
+      <w:proofErr w:type="gramEnd"/>
+      <w:r>
+        <w:rPr>
+          <w:rFonts w:ascii="BRH Malayalam" w:hAnsi="BRH Malayalam" w:cs="BRH Malayalam"/>
+          <w:color w:val="000000"/>
+          <w:sz w:val="40"/>
+          <w:szCs w:val="40"/>
+          <w:lang w:val="en-IN" w:eastAsia="en-IN"/>
+        </w:rPr>
+        <w:t>q§T</w:t>
+      </w:r>
+      <w:proofErr w:type="gramStart"/>
+      <w:r>
+        <w:rPr>
+          <w:rFonts w:ascii="BRH Malayalam" w:hAnsi="BRH Malayalam" w:cs="BRH Malayalam"/>
+          <w:color w:val="000000"/>
+          <w:sz w:val="40"/>
+          <w:szCs w:val="40"/>
+          <w:lang w:val="en-IN" w:eastAsia="en-IN"/>
+        </w:rPr>
+        <w:t xml:space="preserve">"  </w:t>
       </w:r>
       <w:r>
         <w:rPr>
@@ -6136,7 +6575,16 @@
           <w:bCs/>
           <w:sz w:val="32"/>
         </w:rPr>
-        <w:t>wherever applicable</w:t>
+        <w:t>wherever</w:t>
+      </w:r>
+      <w:proofErr w:type="gramEnd"/>
+      <w:r>
+        <w:rPr>
+          <w:b/>
+          <w:bCs/>
+          <w:sz w:val="32"/>
+        </w:rPr>
+        <w:t xml:space="preserve"> applicable</w:t>
       </w:r>
     </w:p>
     <w:p>
@@ -7496,8 +7944,19 @@
                 <w:sz w:val="40"/>
                 <w:szCs w:val="40"/>
               </w:rPr>
-              <w:t>qûb—ª.qZ</w:t>
-            </w:r>
+              <w:t>qûb—</w:t>
+            </w:r>
+            <w:proofErr w:type="gramStart"/>
+            <w:r>
+              <w:rPr>
+                <w:rFonts w:ascii="BRH Malayalam Extra" w:hAnsi="BRH Malayalam Extra" w:cs="BRH Malayalam Extra"/>
+                <w:color w:val="000000"/>
+                <w:sz w:val="40"/>
+                <w:szCs w:val="40"/>
+              </w:rPr>
+              <w:t>ª.qZ</w:t>
+            </w:r>
+            <w:proofErr w:type="gramEnd"/>
             <w:r>
               <w:rPr>
                 <w:rFonts w:ascii="BRH Malayalam Extra" w:hAnsi="BRH Malayalam Extra" w:cs="BRH Malayalam Extra"/>
@@ -7649,8 +8108,19 @@
                 <w:sz w:val="40"/>
                 <w:szCs w:val="40"/>
               </w:rPr>
-              <w:t>qûb—ª.qZ</w:t>
-            </w:r>
+              <w:t>qûb—</w:t>
+            </w:r>
+            <w:proofErr w:type="gramStart"/>
+            <w:r>
+              <w:rPr>
+                <w:rFonts w:ascii="BRH Malayalam Extra" w:hAnsi="BRH Malayalam Extra" w:cs="BRH Malayalam Extra"/>
+                <w:color w:val="000000"/>
+                <w:sz w:val="40"/>
+                <w:szCs w:val="40"/>
+              </w:rPr>
+              <w:t>ª.qZ</w:t>
+            </w:r>
+            <w:proofErr w:type="gramEnd"/>
             <w:r>
               <w:rPr>
                 <w:rFonts w:ascii="BRH Malayalam Extra" w:hAnsi="BRH Malayalam Extra" w:cs="BRH Malayalam Extra"/>

</xml_diff>

<commit_message>
nmv 11 02 2026
</commit_message>
<xml_diff>
--- a/TS-Kramam/TS-1.4/TS 1.4 Malayalam Krama Paatam Corrections.docx
+++ b/TS-Kramam/TS-1.4/TS 1.4 Malayalam Krama Paatam Corrections.docx
@@ -316,18 +316,7 @@
                 <w:szCs w:val="32"/>
                 <w:lang w:val="en-IN" w:eastAsia="en-IN" w:bidi="ml-IN"/>
               </w:rPr>
-              <w:t>3</w:t>
-            </w:r>
-            <w:r>
-              <w:rPr>
-                <w:rFonts w:eastAsia="Times New Roman" w:cs="Arial"/>
-                <w:b/>
-                <w:color w:val="000000"/>
-                <w:sz w:val="28"/>
-                <w:szCs w:val="32"/>
-                <w:lang w:val="en-IN" w:eastAsia="en-IN" w:bidi="ml-IN"/>
-              </w:rPr>
-              <w:t>.1</w:t>
+              <w:t>3.1</w:t>
             </w:r>
             <w:r>
               <w:rPr>
@@ -354,7 +343,7 @@
                 <w:bCs/>
                 <w:sz w:val="28"/>
                 <w:szCs w:val="36"/>
-                <w:lang w:val="it-IT" w:bidi="ml-IN"/>
+                <w:lang w:val="en-IN" w:bidi="ml-IN"/>
               </w:rPr>
             </w:pPr>
             <w:r>
@@ -364,7 +353,7 @@
                 <w:bCs/>
                 <w:sz w:val="28"/>
                 <w:szCs w:val="36"/>
-                <w:lang w:val="it-IT" w:bidi="ml-IN"/>
+                <w:lang w:val="en-IN" w:bidi="ml-IN"/>
               </w:rPr>
               <w:t xml:space="preserve">Krama Vaakyam No. - </w:t>
             </w:r>
@@ -375,9 +364,9 @@
                 <w:bCs/>
                 <w:sz w:val="28"/>
                 <w:szCs w:val="36"/>
-                <w:lang w:val="it-IT" w:bidi="ml-IN"/>
-              </w:rPr>
-              <w:t>24</w:t>
+                <w:lang w:val="en-IN" w:bidi="ml-IN"/>
+              </w:rPr>
+              <w:t>7</w:t>
             </w:r>
           </w:p>
           <w:p>
@@ -396,7 +385,7 @@
                 <w:color w:val="000000"/>
                 <w:sz w:val="28"/>
                 <w:szCs w:val="32"/>
-                <w:lang w:val="it-IT" w:eastAsia="en-IN" w:bidi="ml-IN"/>
+                <w:lang w:val="en-IN" w:eastAsia="en-IN" w:bidi="ml-IN"/>
               </w:rPr>
             </w:pPr>
             <w:r>
@@ -433,22 +422,24 @@
               <w:autoSpaceDE w:val="0"/>
               <w:autoSpaceDN w:val="0"/>
               <w:adjustRightInd w:val="0"/>
-              <w:spacing w:line="252" w:lineRule="auto"/>
-              <w:rPr>
-                <w:rFonts w:ascii="BRH Malayalam Extra" w:hAnsi="BRH Malayalam Extra" w:cs="BRH Malayalam Extra"/>
-                <w:color w:val="000000"/>
-                <w:sz w:val="40"/>
-                <w:szCs w:val="40"/>
-              </w:rPr>
-            </w:pPr>
-            <w:r>
-              <w:rPr>
-                <w:rFonts w:ascii="BRH Malayalam Extra" w:hAnsi="BRH Malayalam Extra" w:cs="BRH Malayalam Extra"/>
-                <w:color w:val="000000"/>
-                <w:sz w:val="40"/>
-                <w:szCs w:val="40"/>
-              </w:rPr>
-              <w:t>s</w:t>
+              <w:spacing w:before="0" w:line="240" w:lineRule="auto"/>
+              <w:rPr>
+                <w:rFonts w:ascii="BRH Malayalam Extra" w:hAnsi="BRH Malayalam Extra" w:cs="BRH Malayalam Extra"/>
+                <w:color w:val="000000"/>
+                <w:sz w:val="40"/>
+                <w:szCs w:val="40"/>
+                <w:lang w:val="it-IT"/>
+              </w:rPr>
+            </w:pPr>
+            <w:r>
+              <w:rPr>
+                <w:rFonts w:ascii="BRH Malayalam Extra" w:hAnsi="BRH Malayalam Extra" w:cs="BRH Malayalam Extra"/>
+                <w:color w:val="000000"/>
+                <w:sz w:val="40"/>
+                <w:szCs w:val="40"/>
+                <w:lang w:val="it-IT"/>
+              </w:rPr>
+              <w:t>i</w:t>
             </w:r>
             <w:r>
               <w:rPr>
@@ -456,17 +447,19 @@
                 <w:color w:val="000000"/>
                 <w:sz w:val="33"/>
                 <w:szCs w:val="40"/>
-              </w:rPr>
-              <w:t>–</w:t>
-            </w:r>
-            <w:r>
-              <w:rPr>
-                <w:rFonts w:ascii="BRH Malayalam Extra" w:hAnsi="BRH Malayalam Extra" w:cs="BRH Malayalam Extra"/>
-                <w:color w:val="000000"/>
-                <w:sz w:val="40"/>
-                <w:szCs w:val="40"/>
-              </w:rPr>
-              <w:t>¥Rxrx— ¥b</w:t>
+                <w:lang w:val="it-IT"/>
+              </w:rPr>
+              <w:t>–</w:t>
+            </w:r>
+            <w:r>
+              <w:rPr>
+                <w:rFonts w:ascii="BRH Malayalam Extra" w:hAnsi="BRH Malayalam Extra" w:cs="BRH Malayalam Extra"/>
+                <w:color w:val="000000"/>
+                <w:sz w:val="40"/>
+                <w:szCs w:val="40"/>
+                <w:lang w:val="it-IT"/>
+              </w:rPr>
+              <w:t>N</w:t>
             </w:r>
             <w:r>
               <w:rPr>
@@ -474,40 +467,19 @@
                 <w:color w:val="000000"/>
                 <w:sz w:val="33"/>
                 <w:szCs w:val="40"/>
-              </w:rPr>
-              <w:t>–</w:t>
-            </w:r>
-            <w:r>
-              <w:rPr>
-                <w:rFonts w:ascii="BRH Malayalam Extra" w:hAnsi="BRH Malayalam Extra" w:cs="BRH Malayalam Extra"/>
-                <w:color w:val="000000"/>
-                <w:sz w:val="40"/>
-                <w:szCs w:val="40"/>
-              </w:rPr>
-              <w:t xml:space="preserve">¤¤pJ | </w:t>
-            </w:r>
-          </w:p>
-          <w:p>
-            <w:pPr>
-              <w:widowControl w:val="0"/>
-              <w:autoSpaceDE w:val="0"/>
-              <w:autoSpaceDN w:val="0"/>
-              <w:adjustRightInd w:val="0"/>
-              <w:spacing w:line="252" w:lineRule="auto"/>
-              <w:rPr>
-                <w:rFonts w:ascii="BRH Malayalam Extra" w:hAnsi="BRH Malayalam Extra" w:cs="BRH Malayalam Extra"/>
-                <w:sz w:val="40"/>
-                <w:szCs w:val="40"/>
-              </w:rPr>
-            </w:pPr>
-            <w:r>
-              <w:rPr>
-                <w:rFonts w:ascii="BRH Malayalam Extra" w:hAnsi="BRH Malayalam Extra" w:cs="BRH Malayalam Extra"/>
-                <w:color w:val="000000"/>
-                <w:sz w:val="40"/>
-                <w:szCs w:val="40"/>
-              </w:rPr>
-              <w:t>s</w:t>
+                <w:lang w:val="it-IT"/>
+              </w:rPr>
+              <w:t>–</w:t>
+            </w:r>
+            <w:r>
+              <w:rPr>
+                <w:rFonts w:ascii="BRH Malayalam Extra" w:hAnsi="BRH Malayalam Extra" w:cs="BRH Malayalam Extra"/>
+                <w:color w:val="000000"/>
+                <w:sz w:val="40"/>
+                <w:szCs w:val="40"/>
+                <w:lang w:val="it-IT"/>
+              </w:rPr>
+              <w:t>p</w:t>
             </w:r>
             <w:r>
               <w:rPr>
@@ -515,17 +487,19 @@
                 <w:color w:val="000000"/>
                 <w:sz w:val="33"/>
                 <w:szCs w:val="40"/>
-              </w:rPr>
-              <w:t>–</w:t>
-            </w:r>
-            <w:r>
-              <w:rPr>
-                <w:rFonts w:ascii="BRH Malayalam Extra" w:hAnsi="BRH Malayalam Extra" w:cs="BRH Malayalam Extra"/>
-                <w:color w:val="000000"/>
-                <w:sz w:val="40"/>
-                <w:szCs w:val="40"/>
-              </w:rPr>
-              <w:t>¥Rxrx</w:t>
+                <w:lang w:val="it-IT"/>
+              </w:rPr>
+              <w:t>–</w:t>
+            </w:r>
+            <w:r>
+              <w:rPr>
+                <w:rFonts w:ascii="BRH Malayalam Extra" w:hAnsi="BRH Malayalam Extra" w:cs="BRH Malayalam Extra"/>
+                <w:color w:val="000000"/>
+                <w:sz w:val="40"/>
+                <w:szCs w:val="40"/>
+                <w:lang w:val="it-IT"/>
+              </w:rPr>
+              <w:t>© ex</w:t>
             </w:r>
             <w:r>
               <w:rPr>
@@ -533,36 +507,146 @@
                 <w:color w:val="000000"/>
                 <w:sz w:val="33"/>
                 <w:szCs w:val="40"/>
-              </w:rPr>
-              <w:t>–</w:t>
-            </w:r>
-            <w:r>
-              <w:rPr>
-                <w:rFonts w:ascii="BRH Malayalam Extra" w:hAnsi="BRH Malayalam Extra" w:cs="BRH Malayalam Extra"/>
-                <w:color w:val="000000"/>
-                <w:sz w:val="40"/>
-                <w:szCs w:val="40"/>
-              </w:rPr>
-              <w:t xml:space="preserve"> CZy— s - ¥Rx</w:t>
-            </w:r>
-            <w:r>
-              <w:rPr>
-                <w:rFonts w:ascii="BRH Malayalam Extra" w:hAnsi="BRH Malayalam Extra" w:cs="BRH Malayalam Extra"/>
-                <w:color w:val="000000"/>
-                <w:sz w:val="40"/>
+                <w:lang w:val="it-IT"/>
+              </w:rPr>
+              <w:t>–</w:t>
+            </w:r>
+            <w:r>
+              <w:rPr>
+                <w:rFonts w:ascii="BRH Malayalam Extra" w:hAnsi="BRH Malayalam Extra" w:cs="BRH Malayalam Extra"/>
+                <w:color w:val="000000"/>
+                <w:sz w:val="40"/>
+                <w:szCs w:val="40"/>
+                <w:lang w:val="it-IT"/>
+              </w:rPr>
+              <w:t xml:space="preserve">ty | </w:t>
+            </w:r>
+          </w:p>
+          <w:p>
+            <w:pPr>
+              <w:widowControl w:val="0"/>
+              <w:autoSpaceDE w:val="0"/>
+              <w:autoSpaceDN w:val="0"/>
+              <w:adjustRightInd w:val="0"/>
+              <w:spacing w:before="0" w:line="240" w:lineRule="auto"/>
+              <w:rPr>
+                <w:rFonts w:ascii="BRH Malayalam Extra" w:hAnsi="BRH Malayalam Extra" w:cs="BRH Malayalam Extra"/>
+                <w:sz w:val="40"/>
+                <w:szCs w:val="40"/>
+                <w:lang w:val="it-IT"/>
+              </w:rPr>
+            </w:pPr>
+            <w:r>
+              <w:rPr>
+                <w:rFonts w:ascii="BRH Malayalam Extra" w:hAnsi="BRH Malayalam Extra" w:cs="BRH Malayalam Extra"/>
+                <w:color w:val="000000"/>
+                <w:sz w:val="40"/>
+                <w:szCs w:val="40"/>
+                <w:lang w:val="it-IT"/>
+              </w:rPr>
+              <w:t>i</w:t>
+            </w:r>
+            <w:r>
+              <w:rPr>
+                <w:rFonts w:ascii="BRH Malayalam Extra" w:hAnsi="BRH Malayalam Extra" w:cs="BRH Malayalam Extra"/>
+                <w:color w:val="000000"/>
+                <w:sz w:val="33"/>
+                <w:szCs w:val="40"/>
+                <w:lang w:val="it-IT"/>
+              </w:rPr>
+              <w:t>–</w:t>
+            </w:r>
+            <w:r>
+              <w:rPr>
+                <w:rFonts w:ascii="BRH Malayalam Extra" w:hAnsi="BRH Malayalam Extra" w:cs="BRH Malayalam Extra"/>
+                <w:color w:val="000000"/>
+                <w:sz w:val="40"/>
+                <w:szCs w:val="40"/>
+                <w:lang w:val="it-IT"/>
+              </w:rPr>
+              <w:t>N</w:t>
+            </w:r>
+            <w:r>
+              <w:rPr>
+                <w:rFonts w:ascii="BRH Malayalam Extra" w:hAnsi="BRH Malayalam Extra" w:cs="BRH Malayalam Extra"/>
+                <w:color w:val="000000"/>
+                <w:sz w:val="33"/>
                 <w:szCs w:val="40"/>
                 <w:highlight w:val="yellow"/>
-              </w:rPr>
-              <w:t>rx</w:t>
-            </w:r>
-            <w:r>
-              <w:rPr>
-                <w:rFonts w:ascii="BRH Malayalam Extra" w:hAnsi="BRH Malayalam Extra" w:cs="BRH Malayalam Extra"/>
-                <w:color w:val="000000"/>
-                <w:sz w:val="40"/>
-                <w:szCs w:val="40"/>
-              </w:rPr>
-              <w:t>˜ |</w:t>
+                <w:lang w:val="it-IT"/>
+              </w:rPr>
+              <w:t>–</w:t>
+            </w:r>
+            <w:r>
+              <w:rPr>
+                <w:rFonts w:ascii="BRH Malayalam Extra" w:hAnsi="BRH Malayalam Extra" w:cs="BRH Malayalam Extra"/>
+                <w:color w:val="000000"/>
+                <w:sz w:val="40"/>
+                <w:szCs w:val="40"/>
+                <w:highlight w:val="yellow"/>
+                <w:lang w:val="it-IT"/>
+              </w:rPr>
+              <w:t>d</w:t>
+            </w:r>
+            <w:r>
+              <w:rPr>
+                <w:rFonts w:ascii="BRH Malayalam Extra" w:hAnsi="BRH Malayalam Extra" w:cs="BRH Malayalam Extra"/>
+                <w:color w:val="000000"/>
+                <w:sz w:val="33"/>
+                <w:szCs w:val="40"/>
+                <w:lang w:val="it-IT"/>
+              </w:rPr>
+              <w:t>–</w:t>
+            </w:r>
+            <w:r>
+              <w:rPr>
+                <w:rFonts w:ascii="BRH Malayalam Extra" w:hAnsi="BRH Malayalam Extra" w:cs="BRH Malayalam Extra"/>
+                <w:color w:val="000000"/>
+                <w:sz w:val="40"/>
+                <w:szCs w:val="40"/>
+                <w:lang w:val="it-IT"/>
+              </w:rPr>
+              <w:t>ËyZy— iN - p</w:t>
+            </w:r>
+            <w:r>
+              <w:rPr>
+                <w:rFonts w:ascii="BRH Malayalam Extra" w:hAnsi="BRH Malayalam Extra" w:cs="BRH Malayalam Extra"/>
+                <w:color w:val="000000"/>
+                <w:sz w:val="33"/>
+                <w:szCs w:val="40"/>
+                <w:lang w:val="it-IT"/>
+              </w:rPr>
+              <w:t>–</w:t>
+            </w:r>
+            <w:r>
+              <w:rPr>
+                <w:rFonts w:ascii="BRH Malayalam Extra" w:hAnsi="BRH Malayalam Extra" w:cs="BRH Malayalam Extra"/>
+                <w:color w:val="000000"/>
+                <w:sz w:val="40"/>
+                <w:szCs w:val="40"/>
+                <w:lang w:val="it-IT"/>
+              </w:rPr>
+              <w:t>Ë§</w:t>
+            </w:r>
+            <w:r>
+              <w:rPr>
+                <w:rFonts w:ascii="BRH Malayalam Extra" w:hAnsi="BRH Malayalam Extra" w:cs="BRH Malayalam Extra"/>
+                <w:color w:val="000000"/>
+                <w:sz w:val="33"/>
+                <w:szCs w:val="40"/>
+                <w:lang w:val="it-IT"/>
+              </w:rPr>
+              <w:t>–</w:t>
+            </w:r>
+            <w:r>
+              <w:rPr>
+                <w:rFonts w:ascii="BRH Malayalam Extra" w:hAnsi="BRH Malayalam Extra" w:cs="BRH Malayalam Extra"/>
+                <w:color w:val="000000"/>
+                <w:sz w:val="40"/>
+                <w:szCs w:val="40"/>
+                <w:lang w:val="it-IT"/>
+              </w:rPr>
+              <w:t xml:space="preserve"> |</w:t>
             </w:r>
           </w:p>
         </w:tc>
@@ -576,22 +660,24 @@
               <w:autoSpaceDE w:val="0"/>
               <w:autoSpaceDN w:val="0"/>
               <w:adjustRightInd w:val="0"/>
-              <w:spacing w:line="252" w:lineRule="auto"/>
-              <w:rPr>
-                <w:rFonts w:ascii="BRH Malayalam Extra" w:hAnsi="BRH Malayalam Extra" w:cs="BRH Malayalam Extra"/>
-                <w:color w:val="000000"/>
-                <w:sz w:val="40"/>
-                <w:szCs w:val="40"/>
-              </w:rPr>
-            </w:pPr>
-            <w:r>
-              <w:rPr>
-                <w:rFonts w:ascii="BRH Malayalam Extra" w:hAnsi="BRH Malayalam Extra" w:cs="BRH Malayalam Extra"/>
-                <w:color w:val="000000"/>
-                <w:sz w:val="40"/>
-                <w:szCs w:val="40"/>
-              </w:rPr>
-              <w:t>s</w:t>
+              <w:spacing w:before="0" w:line="240" w:lineRule="auto"/>
+              <w:rPr>
+                <w:rFonts w:ascii="BRH Malayalam Extra" w:hAnsi="BRH Malayalam Extra" w:cs="BRH Malayalam Extra"/>
+                <w:color w:val="000000"/>
+                <w:sz w:val="40"/>
+                <w:szCs w:val="40"/>
+                <w:lang w:val="it-IT"/>
+              </w:rPr>
+            </w:pPr>
+            <w:r>
+              <w:rPr>
+                <w:rFonts w:ascii="BRH Malayalam Extra" w:hAnsi="BRH Malayalam Extra" w:cs="BRH Malayalam Extra"/>
+                <w:color w:val="000000"/>
+                <w:sz w:val="40"/>
+                <w:szCs w:val="40"/>
+                <w:lang w:val="it-IT"/>
+              </w:rPr>
+              <w:t>i</w:t>
             </w:r>
             <w:r>
               <w:rPr>
@@ -599,17 +685,19 @@
                 <w:color w:val="000000"/>
                 <w:sz w:val="33"/>
                 <w:szCs w:val="40"/>
-              </w:rPr>
-              <w:t>–</w:t>
-            </w:r>
-            <w:r>
-              <w:rPr>
-                <w:rFonts w:ascii="BRH Malayalam Extra" w:hAnsi="BRH Malayalam Extra" w:cs="BRH Malayalam Extra"/>
-                <w:color w:val="000000"/>
-                <w:sz w:val="40"/>
-                <w:szCs w:val="40"/>
-              </w:rPr>
-              <w:t>¥Rxrx— ¥b</w:t>
+                <w:lang w:val="it-IT"/>
+              </w:rPr>
+              <w:t>–</w:t>
+            </w:r>
+            <w:r>
+              <w:rPr>
+                <w:rFonts w:ascii="BRH Malayalam Extra" w:hAnsi="BRH Malayalam Extra" w:cs="BRH Malayalam Extra"/>
+                <w:color w:val="000000"/>
+                <w:sz w:val="40"/>
+                <w:szCs w:val="40"/>
+                <w:lang w:val="it-IT"/>
+              </w:rPr>
+              <w:t>N</w:t>
             </w:r>
             <w:r>
               <w:rPr>
@@ -617,40 +705,19 @@
                 <w:color w:val="000000"/>
                 <w:sz w:val="33"/>
                 <w:szCs w:val="40"/>
-              </w:rPr>
-              <w:t>–</w:t>
-            </w:r>
-            <w:r>
-              <w:rPr>
-                <w:rFonts w:ascii="BRH Malayalam Extra" w:hAnsi="BRH Malayalam Extra" w:cs="BRH Malayalam Extra"/>
-                <w:color w:val="000000"/>
-                <w:sz w:val="40"/>
-                <w:szCs w:val="40"/>
-              </w:rPr>
-              <w:t xml:space="preserve">¤¤pJ | </w:t>
-            </w:r>
-          </w:p>
-          <w:p>
-            <w:pPr>
-              <w:widowControl w:val="0"/>
-              <w:autoSpaceDE w:val="0"/>
-              <w:autoSpaceDN w:val="0"/>
-              <w:adjustRightInd w:val="0"/>
-              <w:spacing w:before="0" w:line="240" w:lineRule="auto"/>
-              <w:rPr>
-                <w:rFonts w:ascii="BRH Malayalam Extra" w:hAnsi="BRH Malayalam Extra" w:cs="BRH Malayalam Extra"/>
-                <w:sz w:val="40"/>
-                <w:szCs w:val="40"/>
-              </w:rPr>
-            </w:pPr>
-            <w:r>
-              <w:rPr>
-                <w:rFonts w:ascii="BRH Malayalam Extra" w:hAnsi="BRH Malayalam Extra" w:cs="BRH Malayalam Extra"/>
-                <w:color w:val="000000"/>
-                <w:sz w:val="40"/>
-                <w:szCs w:val="40"/>
-              </w:rPr>
-              <w:t>s</w:t>
+                <w:lang w:val="it-IT"/>
+              </w:rPr>
+              <w:t>–</w:t>
+            </w:r>
+            <w:r>
+              <w:rPr>
+                <w:rFonts w:ascii="BRH Malayalam Extra" w:hAnsi="BRH Malayalam Extra" w:cs="BRH Malayalam Extra"/>
+                <w:color w:val="000000"/>
+                <w:sz w:val="40"/>
+                <w:szCs w:val="40"/>
+                <w:lang w:val="it-IT"/>
+              </w:rPr>
+              <w:t>p</w:t>
             </w:r>
             <w:r>
               <w:rPr>
@@ -658,17 +725,19 @@
                 <w:color w:val="000000"/>
                 <w:sz w:val="33"/>
                 <w:szCs w:val="40"/>
-              </w:rPr>
-              <w:t>–</w:t>
-            </w:r>
-            <w:r>
-              <w:rPr>
-                <w:rFonts w:ascii="BRH Malayalam Extra" w:hAnsi="BRH Malayalam Extra" w:cs="BRH Malayalam Extra"/>
-                <w:color w:val="000000"/>
-                <w:sz w:val="40"/>
-                <w:szCs w:val="40"/>
-              </w:rPr>
-              <w:t>¥Rxrx</w:t>
+                <w:lang w:val="it-IT"/>
+              </w:rPr>
+              <w:t>–</w:t>
+            </w:r>
+            <w:r>
+              <w:rPr>
+                <w:rFonts w:ascii="BRH Malayalam Extra" w:hAnsi="BRH Malayalam Extra" w:cs="BRH Malayalam Extra"/>
+                <w:color w:val="000000"/>
+                <w:sz w:val="40"/>
+                <w:szCs w:val="40"/>
+                <w:lang w:val="it-IT"/>
+              </w:rPr>
+              <w:t>© ex</w:t>
             </w:r>
             <w:r>
               <w:rPr>
@@ -676,17 +745,74 @@
                 <w:color w:val="000000"/>
                 <w:sz w:val="33"/>
                 <w:szCs w:val="40"/>
-              </w:rPr>
-              <w:t>–</w:t>
-            </w:r>
-            <w:r>
-              <w:rPr>
-                <w:rFonts w:ascii="BRH Malayalam Extra" w:hAnsi="BRH Malayalam Extra" w:cs="BRH Malayalam Extra"/>
-                <w:color w:val="000000"/>
-                <w:sz w:val="40"/>
-                <w:szCs w:val="40"/>
-              </w:rPr>
-              <w:t xml:space="preserve"> CZy— s - ¥Rxrx</w:t>
+                <w:lang w:val="it-IT"/>
+              </w:rPr>
+              <w:t>–</w:t>
+            </w:r>
+            <w:r>
+              <w:rPr>
+                <w:rFonts w:ascii="BRH Malayalam Extra" w:hAnsi="BRH Malayalam Extra" w:cs="BRH Malayalam Extra"/>
+                <w:color w:val="000000"/>
+                <w:sz w:val="40"/>
+                <w:szCs w:val="40"/>
+                <w:lang w:val="it-IT"/>
+              </w:rPr>
+              <w:t xml:space="preserve">ty | </w:t>
+            </w:r>
+          </w:p>
+          <w:p>
+            <w:pPr>
+              <w:widowControl w:val="0"/>
+              <w:autoSpaceDE w:val="0"/>
+              <w:autoSpaceDN w:val="0"/>
+              <w:adjustRightInd w:val="0"/>
+              <w:spacing w:before="0" w:line="240" w:lineRule="auto"/>
+              <w:rPr>
+                <w:rFonts w:ascii="BRH Malayalam Extra" w:hAnsi="BRH Malayalam Extra" w:cs="BRH Malayalam Extra"/>
+                <w:sz w:val="40"/>
+                <w:szCs w:val="40"/>
+                <w:lang w:val="it-IT"/>
+              </w:rPr>
+            </w:pPr>
+            <w:r>
+              <w:rPr>
+                <w:rFonts w:ascii="BRH Malayalam Extra" w:hAnsi="BRH Malayalam Extra" w:cs="BRH Malayalam Extra"/>
+                <w:color w:val="000000"/>
+                <w:sz w:val="40"/>
+                <w:szCs w:val="40"/>
+                <w:lang w:val="it-IT"/>
+              </w:rPr>
+              <w:t>i</w:t>
+            </w:r>
+            <w:r>
+              <w:rPr>
+                <w:rFonts w:ascii="BRH Malayalam Extra" w:hAnsi="BRH Malayalam Extra" w:cs="BRH Malayalam Extra"/>
+                <w:color w:val="000000"/>
+                <w:sz w:val="33"/>
+                <w:szCs w:val="40"/>
+                <w:lang w:val="it-IT"/>
+              </w:rPr>
+              <w:t>–</w:t>
+            </w:r>
+            <w:r>
+              <w:rPr>
+                <w:rFonts w:ascii="BRH Malayalam Extra" w:hAnsi="BRH Malayalam Extra" w:cs="BRH Malayalam Extra"/>
+                <w:color w:val="000000"/>
+                <w:sz w:val="40"/>
+                <w:szCs w:val="40"/>
+                <w:lang w:val="it-IT"/>
+              </w:rPr>
+              <w:t>N</w:t>
+            </w:r>
+            <w:r>
+              <w:rPr>
+                <w:rFonts w:ascii="BRH Malayalam Extra" w:hAnsi="BRH Malayalam Extra" w:cs="BRH Malayalam Extra"/>
+                <w:color w:val="000000"/>
+                <w:sz w:val="33"/>
+                <w:szCs w:val="40"/>
+                <w:lang w:val="it-IT"/>
+              </w:rPr>
+              <w:t>–</w:t>
             </w:r>
             <w:r>
               <w:rPr>
@@ -695,15 +821,67 @@
                 <w:sz w:val="40"/>
                 <w:szCs w:val="40"/>
                 <w:highlight w:val="green"/>
-              </w:rPr>
-              <w:t>˜J</w:t>
-            </w:r>
-            <w:r>
-              <w:rPr>
-                <w:rFonts w:ascii="BRH Malayalam Extra" w:hAnsi="BRH Malayalam Extra" w:cs="BRH Malayalam Extra"/>
-                <w:color w:val="000000"/>
-                <w:sz w:val="40"/>
-                <w:szCs w:val="40"/>
+                <w:lang w:val="it-IT"/>
+              </w:rPr>
+              <w:t>p</w:t>
+            </w:r>
+            <w:r>
+              <w:rPr>
+                <w:rFonts w:ascii="BRH Malayalam Extra" w:hAnsi="BRH Malayalam Extra" w:cs="BRH Malayalam Extra"/>
+                <w:color w:val="000000"/>
+                <w:sz w:val="33"/>
+                <w:szCs w:val="40"/>
+                <w:lang w:val="it-IT"/>
+              </w:rPr>
+              <w:t>–</w:t>
+            </w:r>
+            <w:r>
+              <w:rPr>
+                <w:rFonts w:ascii="BRH Malayalam Extra" w:hAnsi="BRH Malayalam Extra" w:cs="BRH Malayalam Extra"/>
+                <w:color w:val="000000"/>
+                <w:sz w:val="40"/>
+                <w:szCs w:val="40"/>
+                <w:lang w:val="it-IT"/>
+              </w:rPr>
+              <w:t>ËyZy— iN - p</w:t>
+            </w:r>
+            <w:r>
+              <w:rPr>
+                <w:rFonts w:ascii="BRH Malayalam Extra" w:hAnsi="BRH Malayalam Extra" w:cs="BRH Malayalam Extra"/>
+                <w:color w:val="000000"/>
+                <w:sz w:val="33"/>
+                <w:szCs w:val="40"/>
+                <w:lang w:val="it-IT"/>
+              </w:rPr>
+              <w:t>–</w:t>
+            </w:r>
+            <w:r>
+              <w:rPr>
+                <w:rFonts w:ascii="BRH Malayalam Extra" w:hAnsi="BRH Malayalam Extra" w:cs="BRH Malayalam Extra"/>
+                <w:color w:val="000000"/>
+                <w:sz w:val="40"/>
+                <w:szCs w:val="40"/>
+                <w:lang w:val="it-IT"/>
+              </w:rPr>
+              <w:t>Ë§</w:t>
+            </w:r>
+            <w:r>
+              <w:rPr>
+                <w:rFonts w:ascii="BRH Malayalam Extra" w:hAnsi="BRH Malayalam Extra" w:cs="BRH Malayalam Extra"/>
+                <w:color w:val="000000"/>
+                <w:sz w:val="33"/>
+                <w:szCs w:val="40"/>
+                <w:lang w:val="it-IT"/>
+              </w:rPr>
+              <w:t>–</w:t>
+            </w:r>
+            <w:r>
+              <w:rPr>
+                <w:rFonts w:ascii="BRH Malayalam Extra" w:hAnsi="BRH Malayalam Extra" w:cs="BRH Malayalam Extra"/>
+                <w:color w:val="000000"/>
+                <w:sz w:val="40"/>
+                <w:szCs w:val="40"/>
+                <w:lang w:val="it-IT"/>
               </w:rPr>
               <w:t xml:space="preserve"> |</w:t>
             </w:r>
@@ -713,6 +891,425 @@
       <w:tr>
         <w:trPr>
           <w:trHeight w:val="1471"/>
+        </w:trPr>
+        <w:tc>
+          <w:tcPr>
+            <w:tcW w:w="3622" w:type="dxa"/>
+          </w:tcPr>
+          <w:p>
+            <w:pPr>
+              <w:widowControl w:val="0"/>
+              <w:tabs>
+                <w:tab w:val="left" w:pos="993"/>
+              </w:tabs>
+              <w:autoSpaceDE w:val="0"/>
+              <w:autoSpaceDN w:val="0"/>
+              <w:adjustRightInd w:val="0"/>
+              <w:spacing w:before="0" w:line="240" w:lineRule="auto"/>
+              <w:rPr>
+                <w:rFonts w:eastAsia="Times New Roman" w:cs="Arial"/>
+                <w:b/>
+                <w:color w:val="000000"/>
+                <w:sz w:val="28"/>
+                <w:szCs w:val="32"/>
+                <w:lang w:val="en-IN" w:eastAsia="en-IN" w:bidi="ml-IN"/>
+              </w:rPr>
+            </w:pPr>
+            <w:r>
+              <w:rPr>
+                <w:rFonts w:eastAsia="Times New Roman" w:cs="Arial"/>
+                <w:b/>
+                <w:color w:val="000000"/>
+                <w:sz w:val="28"/>
+                <w:szCs w:val="32"/>
+                <w:lang w:val="en-IN" w:eastAsia="en-IN" w:bidi="ml-IN"/>
+              </w:rPr>
+              <w:t>T.S.1.4.</w:t>
+            </w:r>
+            <w:r>
+              <w:rPr>
+                <w:rFonts w:eastAsia="Times New Roman" w:cs="Arial"/>
+                <w:b/>
+                <w:color w:val="000000"/>
+                <w:sz w:val="28"/>
+                <w:szCs w:val="32"/>
+                <w:lang w:val="en-IN" w:eastAsia="en-IN" w:bidi="ml-IN"/>
+              </w:rPr>
+              <w:t>3.1</w:t>
+            </w:r>
+            <w:r>
+              <w:rPr>
+                <w:rFonts w:eastAsia="Times New Roman" w:cs="Arial"/>
+                <w:b/>
+                <w:color w:val="000000"/>
+                <w:sz w:val="28"/>
+                <w:szCs w:val="32"/>
+                <w:lang w:val="en-IN" w:eastAsia="en-IN" w:bidi="ml-IN"/>
+              </w:rPr>
+              <w:t xml:space="preserve"> - Kramam</w:t>
+            </w:r>
+          </w:p>
+          <w:p>
+            <w:pPr>
+              <w:widowControl w:val="0"/>
+              <w:autoSpaceDE w:val="0"/>
+              <w:autoSpaceDN w:val="0"/>
+              <w:adjustRightInd w:val="0"/>
+              <w:spacing w:before="0" w:line="240" w:lineRule="auto"/>
+              <w:rPr>
+                <w:rFonts w:cs="Arial"/>
+                <w:b/>
+                <w:bCs/>
+                <w:sz w:val="28"/>
+                <w:szCs w:val="36"/>
+                <w:lang w:val="en-IN" w:bidi="ml-IN"/>
+              </w:rPr>
+            </w:pPr>
+            <w:r>
+              <w:rPr>
+                <w:rFonts w:cs="Arial"/>
+                <w:b/>
+                <w:bCs/>
+                <w:sz w:val="28"/>
+                <w:szCs w:val="36"/>
+                <w:lang w:val="en-IN" w:bidi="ml-IN"/>
+              </w:rPr>
+              <w:t>Krama Vaakyam No. - 24</w:t>
+            </w:r>
+          </w:p>
+          <w:p>
+            <w:pPr>
+              <w:widowControl w:val="0"/>
+              <w:tabs>
+                <w:tab w:val="left" w:pos="993"/>
+              </w:tabs>
+              <w:autoSpaceDE w:val="0"/>
+              <w:autoSpaceDN w:val="0"/>
+              <w:adjustRightInd w:val="0"/>
+              <w:spacing w:before="0" w:line="240" w:lineRule="auto"/>
+              <w:rPr>
+                <w:rFonts w:eastAsia="Times New Roman" w:cs="Arial"/>
+                <w:b/>
+                <w:color w:val="000000"/>
+                <w:sz w:val="28"/>
+                <w:szCs w:val="32"/>
+                <w:lang w:val="it-IT" w:eastAsia="en-IN" w:bidi="ml-IN"/>
+              </w:rPr>
+            </w:pPr>
+            <w:r>
+              <w:rPr>
+                <w:rFonts w:cs="Arial"/>
+                <w:b/>
+                <w:bCs/>
+                <w:sz w:val="28"/>
+                <w:szCs w:val="36"/>
+                <w:lang w:val="it-IT" w:bidi="ml-IN"/>
+              </w:rPr>
+              <w:t xml:space="preserve">Panchaati No. - </w:t>
+            </w:r>
+            <w:r>
+              <w:rPr>
+                <w:rFonts w:cs="Arial"/>
+                <w:b/>
+                <w:bCs/>
+                <w:sz w:val="28"/>
+                <w:szCs w:val="36"/>
+                <w:lang w:val="it-IT" w:bidi="ml-IN"/>
+              </w:rPr>
+              <w:t>4</w:t>
+            </w:r>
+          </w:p>
+        </w:tc>
+        <w:tc>
+          <w:tcPr>
+            <w:tcW w:w="5387" w:type="dxa"/>
+          </w:tcPr>
+          <w:p>
+            <w:pPr>
+              <w:widowControl w:val="0"/>
+              <w:autoSpaceDE w:val="0"/>
+              <w:autoSpaceDN w:val="0"/>
+              <w:adjustRightInd w:val="0"/>
+              <w:spacing w:line="252" w:lineRule="auto"/>
+              <w:rPr>
+                <w:rFonts w:ascii="BRH Malayalam Extra" w:hAnsi="BRH Malayalam Extra" w:cs="BRH Malayalam Extra"/>
+                <w:color w:val="000000"/>
+                <w:sz w:val="40"/>
+                <w:szCs w:val="40"/>
+              </w:rPr>
+            </w:pPr>
+            <w:r>
+              <w:rPr>
+                <w:rFonts w:ascii="BRH Malayalam Extra" w:hAnsi="BRH Malayalam Extra" w:cs="BRH Malayalam Extra"/>
+                <w:color w:val="000000"/>
+                <w:sz w:val="40"/>
+                <w:szCs w:val="40"/>
+              </w:rPr>
+              <w:t>s</w:t>
+            </w:r>
+            <w:r>
+              <w:rPr>
+                <w:rFonts w:ascii="BRH Malayalam Extra" w:hAnsi="BRH Malayalam Extra" w:cs="BRH Malayalam Extra"/>
+                <w:color w:val="000000"/>
+                <w:sz w:val="33"/>
+                <w:szCs w:val="40"/>
+              </w:rPr>
+              <w:t>–</w:t>
+            </w:r>
+            <w:r>
+              <w:rPr>
+                <w:rFonts w:ascii="BRH Malayalam Extra" w:hAnsi="BRH Malayalam Extra" w:cs="BRH Malayalam Extra"/>
+                <w:color w:val="000000"/>
+                <w:sz w:val="40"/>
+                <w:szCs w:val="40"/>
+              </w:rPr>
+              <w:t>¥Rxrx— ¥b</w:t>
+            </w:r>
+            <w:r>
+              <w:rPr>
+                <w:rFonts w:ascii="BRH Malayalam Extra" w:hAnsi="BRH Malayalam Extra" w:cs="BRH Malayalam Extra"/>
+                <w:color w:val="000000"/>
+                <w:sz w:val="33"/>
+                <w:szCs w:val="40"/>
+              </w:rPr>
+              <w:t>–</w:t>
+            </w:r>
+            <w:r>
+              <w:rPr>
+                <w:rFonts w:ascii="BRH Malayalam Extra" w:hAnsi="BRH Malayalam Extra" w:cs="BRH Malayalam Extra"/>
+                <w:color w:val="000000"/>
+                <w:sz w:val="40"/>
+                <w:szCs w:val="40"/>
+              </w:rPr>
+              <w:t xml:space="preserve">¤¤pJ | </w:t>
+            </w:r>
+          </w:p>
+          <w:p>
+            <w:pPr>
+              <w:widowControl w:val="0"/>
+              <w:autoSpaceDE w:val="0"/>
+              <w:autoSpaceDN w:val="0"/>
+              <w:adjustRightInd w:val="0"/>
+              <w:spacing w:line="252" w:lineRule="auto"/>
+              <w:rPr>
+                <w:rFonts w:ascii="BRH Malayalam Extra" w:hAnsi="BRH Malayalam Extra" w:cs="BRH Malayalam Extra"/>
+                <w:sz w:val="40"/>
+                <w:szCs w:val="40"/>
+              </w:rPr>
+            </w:pPr>
+            <w:r>
+              <w:rPr>
+                <w:rFonts w:ascii="BRH Malayalam Extra" w:hAnsi="BRH Malayalam Extra" w:cs="BRH Malayalam Extra"/>
+                <w:color w:val="000000"/>
+                <w:sz w:val="40"/>
+                <w:szCs w:val="40"/>
+              </w:rPr>
+              <w:t>s</w:t>
+            </w:r>
+            <w:r>
+              <w:rPr>
+                <w:rFonts w:ascii="BRH Malayalam Extra" w:hAnsi="BRH Malayalam Extra" w:cs="BRH Malayalam Extra"/>
+                <w:color w:val="000000"/>
+                <w:sz w:val="33"/>
+                <w:szCs w:val="40"/>
+              </w:rPr>
+              <w:t>–</w:t>
+            </w:r>
+            <w:r>
+              <w:rPr>
+                <w:rFonts w:ascii="BRH Malayalam Extra" w:hAnsi="BRH Malayalam Extra" w:cs="BRH Malayalam Extra"/>
+                <w:color w:val="000000"/>
+                <w:sz w:val="40"/>
+                <w:szCs w:val="40"/>
+              </w:rPr>
+              <w:t>¥Rxrx</w:t>
+            </w:r>
+            <w:r>
+              <w:rPr>
+                <w:rFonts w:ascii="BRH Malayalam Extra" w:hAnsi="BRH Malayalam Extra" w:cs="BRH Malayalam Extra"/>
+                <w:color w:val="000000"/>
+                <w:sz w:val="33"/>
+                <w:szCs w:val="40"/>
+              </w:rPr>
+              <w:t>–</w:t>
+            </w:r>
+            <w:r>
+              <w:rPr>
+                <w:rFonts w:ascii="BRH Malayalam Extra" w:hAnsi="BRH Malayalam Extra" w:cs="BRH Malayalam Extra"/>
+                <w:color w:val="000000"/>
+                <w:sz w:val="40"/>
+                <w:szCs w:val="40"/>
+              </w:rPr>
+              <w:t xml:space="preserve"> CZy— s - ¥Rx</w:t>
+            </w:r>
+            <w:r>
+              <w:rPr>
+                <w:rFonts w:ascii="BRH Malayalam Extra" w:hAnsi="BRH Malayalam Extra" w:cs="BRH Malayalam Extra"/>
+                <w:color w:val="000000"/>
+                <w:sz w:val="40"/>
+                <w:szCs w:val="40"/>
+                <w:highlight w:val="yellow"/>
+              </w:rPr>
+              <w:t>rx</w:t>
+            </w:r>
+            <w:r>
+              <w:rPr>
+                <w:rFonts w:ascii="BRH Malayalam Extra" w:hAnsi="BRH Malayalam Extra" w:cs="BRH Malayalam Extra"/>
+                <w:color w:val="000000"/>
+                <w:sz w:val="40"/>
+                <w:szCs w:val="40"/>
+              </w:rPr>
+              <w:t>˜ |</w:t>
+            </w:r>
+          </w:p>
+        </w:tc>
+        <w:tc>
+          <w:tcPr>
+            <w:tcW w:w="5670" w:type="dxa"/>
+          </w:tcPr>
+          <w:p>
+            <w:pPr>
+              <w:widowControl w:val="0"/>
+              <w:autoSpaceDE w:val="0"/>
+              <w:autoSpaceDN w:val="0"/>
+              <w:adjustRightInd w:val="0"/>
+              <w:spacing w:line="252" w:lineRule="auto"/>
+              <w:rPr>
+                <w:rFonts w:ascii="BRH Malayalam Extra" w:hAnsi="BRH Malayalam Extra" w:cs="BRH Malayalam Extra"/>
+                <w:color w:val="000000"/>
+                <w:sz w:val="40"/>
+                <w:szCs w:val="40"/>
+              </w:rPr>
+            </w:pPr>
+            <w:r>
+              <w:rPr>
+                <w:rFonts w:ascii="BRH Malayalam Extra" w:hAnsi="BRH Malayalam Extra" w:cs="BRH Malayalam Extra"/>
+                <w:color w:val="000000"/>
+                <w:sz w:val="40"/>
+                <w:szCs w:val="40"/>
+              </w:rPr>
+              <w:t>s</w:t>
+            </w:r>
+            <w:r>
+              <w:rPr>
+                <w:rFonts w:ascii="BRH Malayalam Extra" w:hAnsi="BRH Malayalam Extra" w:cs="BRH Malayalam Extra"/>
+                <w:color w:val="000000"/>
+                <w:sz w:val="33"/>
+                <w:szCs w:val="40"/>
+              </w:rPr>
+              <w:t>–</w:t>
+            </w:r>
+            <w:r>
+              <w:rPr>
+                <w:rFonts w:ascii="BRH Malayalam Extra" w:hAnsi="BRH Malayalam Extra" w:cs="BRH Malayalam Extra"/>
+                <w:color w:val="000000"/>
+                <w:sz w:val="40"/>
+                <w:szCs w:val="40"/>
+              </w:rPr>
+              <w:t>¥Rxrx— ¥b</w:t>
+            </w:r>
+            <w:r>
+              <w:rPr>
+                <w:rFonts w:ascii="BRH Malayalam Extra" w:hAnsi="BRH Malayalam Extra" w:cs="BRH Malayalam Extra"/>
+                <w:color w:val="000000"/>
+                <w:sz w:val="33"/>
+                <w:szCs w:val="40"/>
+              </w:rPr>
+              <w:t>–</w:t>
+            </w:r>
+            <w:r>
+              <w:rPr>
+                <w:rFonts w:ascii="BRH Malayalam Extra" w:hAnsi="BRH Malayalam Extra" w:cs="BRH Malayalam Extra"/>
+                <w:color w:val="000000"/>
+                <w:sz w:val="40"/>
+                <w:szCs w:val="40"/>
+              </w:rPr>
+              <w:t xml:space="preserve">¤¤pJ | </w:t>
+            </w:r>
+          </w:p>
+          <w:p>
+            <w:pPr>
+              <w:widowControl w:val="0"/>
+              <w:autoSpaceDE w:val="0"/>
+              <w:autoSpaceDN w:val="0"/>
+              <w:adjustRightInd w:val="0"/>
+              <w:spacing w:before="0" w:line="240" w:lineRule="auto"/>
+              <w:rPr>
+                <w:rFonts w:ascii="BRH Malayalam Extra" w:hAnsi="BRH Malayalam Extra" w:cs="BRH Malayalam Extra"/>
+                <w:sz w:val="40"/>
+                <w:szCs w:val="40"/>
+              </w:rPr>
+            </w:pPr>
+            <w:r>
+              <w:rPr>
+                <w:rFonts w:ascii="BRH Malayalam Extra" w:hAnsi="BRH Malayalam Extra" w:cs="BRH Malayalam Extra"/>
+                <w:color w:val="000000"/>
+                <w:sz w:val="40"/>
+                <w:szCs w:val="40"/>
+              </w:rPr>
+              <w:t>s</w:t>
+            </w:r>
+            <w:r>
+              <w:rPr>
+                <w:rFonts w:ascii="BRH Malayalam Extra" w:hAnsi="BRH Malayalam Extra" w:cs="BRH Malayalam Extra"/>
+                <w:color w:val="000000"/>
+                <w:sz w:val="33"/>
+                <w:szCs w:val="40"/>
+              </w:rPr>
+              <w:t>–</w:t>
+            </w:r>
+            <w:r>
+              <w:rPr>
+                <w:rFonts w:ascii="BRH Malayalam Extra" w:hAnsi="BRH Malayalam Extra" w:cs="BRH Malayalam Extra"/>
+                <w:color w:val="000000"/>
+                <w:sz w:val="40"/>
+                <w:szCs w:val="40"/>
+              </w:rPr>
+              <w:t>¥Rxrx</w:t>
+            </w:r>
+            <w:r>
+              <w:rPr>
+                <w:rFonts w:ascii="BRH Malayalam Extra" w:hAnsi="BRH Malayalam Extra" w:cs="BRH Malayalam Extra"/>
+                <w:color w:val="000000"/>
+                <w:sz w:val="33"/>
+                <w:szCs w:val="40"/>
+              </w:rPr>
+              <w:t>–</w:t>
+            </w:r>
+            <w:r>
+              <w:rPr>
+                <w:rFonts w:ascii="BRH Malayalam Extra" w:hAnsi="BRH Malayalam Extra" w:cs="BRH Malayalam Extra"/>
+                <w:color w:val="000000"/>
+                <w:sz w:val="40"/>
+                <w:szCs w:val="40"/>
+              </w:rPr>
+              <w:t xml:space="preserve"> CZy— s - ¥Rxrx</w:t>
+            </w:r>
+            <w:r>
+              <w:rPr>
+                <w:rFonts w:ascii="BRH Malayalam Extra" w:hAnsi="BRH Malayalam Extra" w:cs="BRH Malayalam Extra"/>
+                <w:color w:val="000000"/>
+                <w:sz w:val="40"/>
+                <w:szCs w:val="40"/>
+                <w:highlight w:val="green"/>
+              </w:rPr>
+              <w:t>˜J</w:t>
+            </w:r>
+            <w:r>
+              <w:rPr>
+                <w:rFonts w:ascii="BRH Malayalam Extra" w:hAnsi="BRH Malayalam Extra" w:cs="BRH Malayalam Extra"/>
+                <w:color w:val="000000"/>
+                <w:sz w:val="40"/>
+                <w:szCs w:val="40"/>
+              </w:rPr>
+              <w:t xml:space="preserve"> |</w:t>
+            </w:r>
+          </w:p>
+        </w:tc>
+      </w:tr>
+      <w:tr>
+        <w:trPr>
+          <w:trHeight w:val="1033"/>
         </w:trPr>
         <w:tc>
           <w:tcPr>
@@ -1126,6 +1723,84 @@
           <w:u w:val="single"/>
         </w:rPr>
       </w:pPr>
+    </w:p>
+    <w:p>
+      <w:pPr>
+        <w:spacing w:before="0" w:line="240" w:lineRule="auto"/>
+        <w:jc w:val="center"/>
+        <w:rPr>
+          <w:b/>
+          <w:bCs/>
+          <w:sz w:val="32"/>
+          <w:szCs w:val="32"/>
+          <w:u w:val="single"/>
+        </w:rPr>
+      </w:pPr>
+    </w:p>
+    <w:p>
+      <w:pPr>
+        <w:spacing w:before="0" w:line="240" w:lineRule="auto"/>
+        <w:jc w:val="center"/>
+        <w:rPr>
+          <w:b/>
+          <w:bCs/>
+          <w:sz w:val="32"/>
+          <w:szCs w:val="32"/>
+          <w:u w:val="single"/>
+        </w:rPr>
+      </w:pPr>
+    </w:p>
+    <w:p>
+      <w:pPr>
+        <w:spacing w:before="0" w:line="240" w:lineRule="auto"/>
+        <w:jc w:val="center"/>
+        <w:rPr>
+          <w:b/>
+          <w:bCs/>
+          <w:sz w:val="32"/>
+          <w:szCs w:val="32"/>
+          <w:u w:val="single"/>
+        </w:rPr>
+      </w:pPr>
+    </w:p>
+    <w:p>
+      <w:pPr>
+        <w:spacing w:before="0" w:line="240" w:lineRule="auto"/>
+        <w:jc w:val="center"/>
+        <w:rPr>
+          <w:b/>
+          <w:bCs/>
+          <w:sz w:val="32"/>
+          <w:szCs w:val="32"/>
+          <w:u w:val="single"/>
+        </w:rPr>
+      </w:pPr>
+    </w:p>
+    <w:p>
+      <w:pPr>
+        <w:spacing w:before="0" w:line="240" w:lineRule="auto"/>
+        <w:jc w:val="center"/>
+        <w:rPr>
+          <w:b/>
+          <w:bCs/>
+          <w:sz w:val="32"/>
+          <w:szCs w:val="32"/>
+          <w:u w:val="single"/>
+        </w:rPr>
+      </w:pPr>
+    </w:p>
+    <w:p>
+      <w:pPr>
+        <w:spacing w:before="0" w:line="240" w:lineRule="auto"/>
+        <w:jc w:val="center"/>
+        <w:rPr>
+          <w:b/>
+          <w:bCs/>
+          <w:sz w:val="32"/>
+          <w:szCs w:val="32"/>
+          <w:u w:val="single"/>
+        </w:rPr>
+      </w:pPr>
       <w:r>
         <w:rPr>
           <w:b/>
@@ -1134,6 +1809,7 @@
           <w:szCs w:val="32"/>
           <w:u w:val="single"/>
         </w:rPr>
+        <w:lastRenderedPageBreak/>
         <w:t xml:space="preserve">TS </w:t>
       </w:r>
       <w:r>
@@ -1535,7 +2211,6 @@
           <w:szCs w:val="32"/>
           <w:u w:val="single"/>
         </w:rPr>
-        <w:lastRenderedPageBreak/>
         <w:t xml:space="preserve">TS </w:t>
       </w:r>
       <w:r>
@@ -2380,6 +3055,39 @@
         </w:rPr>
         <w:t>===========</w:t>
       </w:r>
+    </w:p>
+    <w:p>
+      <w:pPr>
+        <w:rPr>
+          <w:b/>
+          <w:bCs/>
+          <w:sz w:val="32"/>
+          <w:szCs w:val="32"/>
+          <w:u w:val="single"/>
+        </w:rPr>
+      </w:pPr>
+    </w:p>
+    <w:p>
+      <w:pPr>
+        <w:rPr>
+          <w:b/>
+          <w:bCs/>
+          <w:sz w:val="32"/>
+          <w:szCs w:val="32"/>
+          <w:u w:val="single"/>
+        </w:rPr>
+      </w:pPr>
+    </w:p>
+    <w:p>
+      <w:pPr>
+        <w:rPr>
+          <w:b/>
+          <w:bCs/>
+          <w:sz w:val="32"/>
+          <w:szCs w:val="32"/>
+          <w:u w:val="single"/>
+        </w:rPr>
+      </w:pPr>
     </w:p>
     <w:p>
       <w:pPr>
@@ -3335,7 +4043,6 @@
                 <w:szCs w:val="32"/>
                 <w:lang w:val="en-IN" w:eastAsia="en-IN" w:bidi="ml-IN"/>
               </w:rPr>
-              <w:lastRenderedPageBreak/>
               <w:t>T.S.1.4.14.1 - Kramam</w:t>
             </w:r>
           </w:p>
@@ -4147,6 +4854,7 @@
                 <w:szCs w:val="32"/>
                 <w:lang w:val="en-IN" w:eastAsia="en-IN" w:bidi="ml-IN"/>
               </w:rPr>
+              <w:lastRenderedPageBreak/>
               <w:t>T.S.1.4.</w:t>
             </w:r>
             <w:r>
@@ -5367,7 +6075,6 @@
                 <w:szCs w:val="32"/>
                 <w:lang w:val="en-IN" w:eastAsia="en-IN" w:bidi="ml-IN"/>
               </w:rPr>
-              <w:lastRenderedPageBreak/>
               <w:t>T.S.1.4.</w:t>
             </w:r>
             <w:r>
@@ -6516,16 +7223,7 @@
           <w:bCs/>
           <w:sz w:val="32"/>
         </w:rPr>
-        <w:t xml:space="preserve">replaced </w:t>
-      </w:r>
-      <w:proofErr w:type="gramStart"/>
-      <w:r>
-        <w:rPr>
-          <w:b/>
-          <w:bCs/>
-          <w:sz w:val="32"/>
-        </w:rPr>
-        <w:t>with</w:t>
+        <w:t>replaced with</w:t>
       </w:r>
       <w:r>
         <w:rPr>
@@ -6545,29 +7243,7 @@
           <w:szCs w:val="40"/>
           <w:lang w:val="en-IN" w:eastAsia="en-IN"/>
         </w:rPr>
-        <w:t>"</w:t>
-      </w:r>
-      <w:proofErr w:type="gramEnd"/>
-      <w:r>
-        <w:rPr>
-          <w:rFonts w:ascii="BRH Malayalam" w:hAnsi="BRH Malayalam" w:cs="BRH Malayalam"/>
-          <w:color w:val="000000"/>
-          <w:sz w:val="40"/>
-          <w:szCs w:val="40"/>
-          <w:lang w:val="en-IN" w:eastAsia="en-IN"/>
-        </w:rPr>
-        <w:t>q§T</w:t>
-      </w:r>
-      <w:proofErr w:type="gramStart"/>
-      <w:r>
-        <w:rPr>
-          <w:rFonts w:ascii="BRH Malayalam" w:hAnsi="BRH Malayalam" w:cs="BRH Malayalam"/>
-          <w:color w:val="000000"/>
-          <w:sz w:val="40"/>
-          <w:szCs w:val="40"/>
-          <w:lang w:val="en-IN" w:eastAsia="en-IN"/>
-        </w:rPr>
-        <w:t xml:space="preserve">"  </w:t>
+        <w:t xml:space="preserve">"q§T"  </w:t>
       </w:r>
       <w:r>
         <w:rPr>
@@ -6575,16 +7251,7 @@
           <w:bCs/>
           <w:sz w:val="32"/>
         </w:rPr>
-        <w:t>wherever</w:t>
-      </w:r>
-      <w:proofErr w:type="gramEnd"/>
-      <w:r>
-        <w:rPr>
-          <w:b/>
-          <w:bCs/>
-          <w:sz w:val="32"/>
-        </w:rPr>
-        <w:t xml:space="preserve"> applicable</w:t>
+        <w:t>wherever applicable</w:t>
       </w:r>
     </w:p>
     <w:p>
@@ -6638,6 +7305,7 @@
           <w:szCs w:val="32"/>
           <w:u w:val="single"/>
         </w:rPr>
+        <w:lastRenderedPageBreak/>
         <w:t xml:space="preserve">TS </w:t>
       </w:r>
       <w:r>
@@ -7423,7 +8091,6 @@
                 <w:szCs w:val="32"/>
                 <w:lang w:val="en-IN" w:eastAsia="en-IN" w:bidi="ml-IN"/>
               </w:rPr>
-              <w:lastRenderedPageBreak/>
               <w:t>T.S.1.4.24.1</w:t>
             </w:r>
             <w:r>
@@ -7944,19 +8611,8 @@
                 <w:sz w:val="40"/>
                 <w:szCs w:val="40"/>
               </w:rPr>
-              <w:t>qûb—</w:t>
-            </w:r>
-            <w:proofErr w:type="gramStart"/>
-            <w:r>
-              <w:rPr>
-                <w:rFonts w:ascii="BRH Malayalam Extra" w:hAnsi="BRH Malayalam Extra" w:cs="BRH Malayalam Extra"/>
-                <w:color w:val="000000"/>
-                <w:sz w:val="40"/>
-                <w:szCs w:val="40"/>
-              </w:rPr>
-              <w:t>ª.qZ</w:t>
-            </w:r>
-            <w:proofErr w:type="gramEnd"/>
+              <w:t>qûb—ª.qZ</w:t>
+            </w:r>
             <w:r>
               <w:rPr>
                 <w:rFonts w:ascii="BRH Malayalam Extra" w:hAnsi="BRH Malayalam Extra" w:cs="BRH Malayalam Extra"/>
@@ -8108,19 +8764,8 @@
                 <w:sz w:val="40"/>
                 <w:szCs w:val="40"/>
               </w:rPr>
-              <w:t>qûb—</w:t>
-            </w:r>
-            <w:proofErr w:type="gramStart"/>
-            <w:r>
-              <w:rPr>
-                <w:rFonts w:ascii="BRH Malayalam Extra" w:hAnsi="BRH Malayalam Extra" w:cs="BRH Malayalam Extra"/>
-                <w:color w:val="000000"/>
-                <w:sz w:val="40"/>
-                <w:szCs w:val="40"/>
-              </w:rPr>
-              <w:t>ª.qZ</w:t>
-            </w:r>
-            <w:proofErr w:type="gramEnd"/>
+              <w:t>qûb—ª.qZ</w:t>
+            </w:r>
             <w:r>
               <w:rPr>
                 <w:rFonts w:ascii="BRH Malayalam Extra" w:hAnsi="BRH Malayalam Extra" w:cs="BRH Malayalam Extra"/>
@@ -9027,6 +9672,7 @@
                 <w:szCs w:val="32"/>
                 <w:lang w:val="en-IN" w:eastAsia="en-IN" w:bidi="ml-IN"/>
               </w:rPr>
+              <w:lastRenderedPageBreak/>
               <w:t>T.S.1.4.38.1</w:t>
             </w:r>
             <w:r>
@@ -9696,7 +10342,6 @@
                 <w:szCs w:val="32"/>
                 <w:lang w:val="en-IN" w:eastAsia="en-IN" w:bidi="ml-IN"/>
               </w:rPr>
-              <w:lastRenderedPageBreak/>
               <w:t>T.S.1.4.43.2</w:t>
             </w:r>
             <w:r>

</xml_diff>